<commit_message>
📝 New sheet for requirements sorted by type and updated use cases
</commit_message>
<xml_diff>
--- a/phases/Domain modelling/Use Cases.docx
+++ b/phases/Domain modelling/Use Cases.docx
@@ -160,6 +160,7 @@
       </w:pPr>
     </w:p>
     <w:p>
+      <w:bookmarkStart w:id="0" w:name="_Hlk68439957"/>
       <w:r>
         <w:rPr>
           <w:b/>
@@ -3779,19 +3780,7 @@
         </w:numPr>
       </w:pPr>
       <w:r>
-        <w:t>The user enter</w:t>
-      </w:r>
-      <w:r>
-        <w:t>s</w:t>
-      </w:r>
-      <w:r>
-        <w:t xml:space="preserve"> his/her credit card detail</w:t>
-      </w:r>
-      <w:r>
-        <w:t>s</w:t>
-      </w:r>
-      <w:r>
-        <w:t>.</w:t>
+        <w:t>The user enters his/her credit card details.</w:t>
       </w:r>
     </w:p>
     <w:p>
@@ -5714,6 +5703,7 @@
         <w:t>The system will add the user email-address and ID number (if provided), to the banned-list.</w:t>
       </w:r>
     </w:p>
+    <w:bookmarkEnd w:id="0"/>
     <w:p>
       <w:pPr>
         <w:pBdr>

</xml_diff>